<commit_message>
[SISTEMI INFORMATIVI] Merge fix completato
</commit_message>
<xml_diff>
--- a/Polimi/Sistemi Informativi/BOAT (incompleto).docx
+++ b/Polimi/Sistemi Informativi/BOAT (incompleto).docx
@@ -2336,135 +2336,40 @@
       <w:r>
         <w:t xml:space="preserve">un partecipante dello scenario, in termini di componenti software e interfacce. Si tratta di un’architettura intra-organizzativa, ma può essere sia back-end sia front-end a seconda dello scopo del SI descritto. </w:t>
       </w:r>
-    </w:p>
-    <w:p/>
-    <w:p>
-      <w:pPr>
-        <w:rPr>
-          <w:u w:val="single"/>
-        </w:rPr>
-      </w:pPr>
-      <w:r>
-        <w:rPr>
-          <w:u w:val="single"/>
-        </w:rPr>
-        <w:t>Livelli di astrazione</w:t>
-      </w:r>
-    </w:p>
-    <w:p>
-      <w:r>
-        <w:t>Aumentando il livello di astrazione, i componenti sono descritti in modo molto generico, specificando ad esempio solo le funzionalità. Diminuendo il livello di astrazione, le componenti sono descritte in modo molto concreto, con precisione, determinando la funzionalità con esattezza e specificando dati come il nome del software, la versione del software, …</w:t>
-      </w:r>
-    </w:p>
-    <w:p>
-      <w:r>
-        <w:t xml:space="preserve">Dal punto di vista dell’astrazione, possiamo dividere le architetture su tre livelli (da quello con minore astrazione a quello con maggiore astrazione): </w:t>
-      </w:r>
-    </w:p>
-    <w:p>
-      <w:pPr>
-        <w:pStyle w:val="Paragrafoelenco"/>
-        <w:numPr>
-          <w:ilvl w:val="0"/>
-          <w:numId w:val="3"/>
-        </w:numPr>
-      </w:pPr>
-      <w:r>
-        <w:rPr>
-          <w:i/>
-        </w:rPr>
-        <w:t>Architettura istanza</w:t>
-      </w:r>
-      <w:r>
-        <w:t>: è una specifica istanza di uno specifico SI; è molto specifica nelle sue funzionalità, non è pensata per essere riusata per contesti diverso da quello per cui è nata;</w:t>
-      </w:r>
-    </w:p>
-    <w:p>
-      <w:pPr>
-        <w:pStyle w:val="Paragrafoelenco"/>
-        <w:numPr>
-          <w:ilvl w:val="0"/>
-          <w:numId w:val="3"/>
-        </w:numPr>
-      </w:pPr>
-      <w:r>
-        <w:rPr>
-          <w:i/>
-        </w:rPr>
-        <w:t>Architettura standard</w:t>
-      </w:r>
-      <w:r>
-        <w:t>: è un’architettura definita come standard per una classe di SI in un contesto (cioè per una determinata organizzazione), usata come base per definite un’architettura istanza;</w:t>
-      </w:r>
-    </w:p>
-    <w:p>
-      <w:pPr>
-        <w:pStyle w:val="Paragrafoelenco"/>
-        <w:numPr>
-          <w:ilvl w:val="0"/>
-          <w:numId w:val="3"/>
-        </w:numPr>
-      </w:pPr>
-      <w:r>
-        <w:rPr>
-          <w:i/>
-        </w:rPr>
-        <w:t>Architettura di riferimento</w:t>
-      </w:r>
-      <w:r>
-        <w:t xml:space="preserve">: è un’architettura definita come standard per una classe di SI per varie organizzazioni, non per una sola. Può essere usata per definire architetture standard, architetture istanza o altre architetture di riferimento. </w:t>
-      </w:r>
+      <w:bookmarkStart w:id="0" w:name="_GoBack"/>
+      <w:bookmarkEnd w:id="0"/>
     </w:p>
     <w:p/>
     <w:p/>
-    <w:p>
-      <w:pPr>
-        <w:rPr>
-          <w:u w:val="single"/>
-        </w:rPr>
-      </w:pPr>
-      <w:r>
-        <w:rPr>
-          <w:u w:val="single"/>
-        </w:rPr>
-        <w:t>Relazione fra architetture organizzative e architetture funzionali</w:t>
-      </w:r>
-    </w:p>
-    <w:p>
-      <w:r>
-        <w:t>Le architetture organizzative del livello O e le architetture funzionali del livello A sono strettamente legate</w:t>
-      </w:r>
-      <w:r>
-        <w:t xml:space="preserve">. Elementi rilevanti identificati nella prospettiva O dovrebbero essere visibili anche nella prospettiva A, e le dipendenze fra le due viste devono essere evidenziate. </w:t>
-      </w:r>
-    </w:p>
-    <w:p>
-      <w:r>
-        <w:t xml:space="preserve">Nel caso più semplice le funzionalità di O e gli elementi architetturali di A hanno una corrispondenza 1:1. </w:t>
-      </w:r>
-    </w:p>
-    <w:p>
-      <w:r>
-        <w:t xml:space="preserve">Nel caso reale, invece, il numero dei moduli organizzativi e dei moduli funzionali non sempre coincide. Si può quindi usare una matrice di corrispondenza, evidenziando quali moduli della prospettiva O dipendono da quali moduli della prospettiva A. </w:t>
-      </w:r>
-    </w:p>
     <w:p/>
-    <w:p>
-      <w:pPr>
-        <w:rPr>
-          <w:b/>
-        </w:rPr>
-      </w:pPr>
-      <w:r>
-        <w:rPr>
-          <w:b/>
-        </w:rPr>
-        <w:t>Aspetti Tecnologici</w:t>
-      </w:r>
-    </w:p>
-    <w:p>
-      <w:r>
-        <w:t xml:space="preserve">Le tecnologie si dividono in tre livelli: </w:t>
+    <w:p/>
+    <w:p>
+      <w:pPr>
+        <w:ind w:left="360"/>
+      </w:pPr>
+    </w:p>
+    <w:p/>
+    <w:p>
+      <w:pPr>
+        <w:rPr>
+          <w:u w:val="single"/>
+        </w:rPr>
+      </w:pPr>
+      <w:r>
+        <w:rPr>
+          <w:u w:val="single"/>
+        </w:rPr>
+        <w:t>Livelli di astrazione</w:t>
+      </w:r>
+    </w:p>
+    <w:p>
+      <w:r>
+        <w:t>Aumentando il livello di astrazione, i componenti sono descritti in modo molto generico, specificando ad esempio solo le funzionalità. Diminuendo il livello di astrazione, le componenti sono descritte in modo molto concreto, con precisione, determinando la funzionalità con esattezza e specificando dati come il nome del software, la versione del software, …</w:t>
+      </w:r>
+    </w:p>
+    <w:p>
+      <w:r>
+        <w:t xml:space="preserve">Dal punto di vista dell’astrazione, possiamo dividere le architetture su tre livelli (da quello con minore astrazione a quello con maggiore astrazione): </w:t>
       </w:r>
     </w:p>
     <w:p>
@@ -2476,7 +2381,13 @@
         </w:numPr>
       </w:pPr>
       <w:r>
-        <w:t>Livello applicativo</w:t>
+        <w:rPr>
+          <w:i/>
+        </w:rPr>
+        <w:t>Architettura istanza</w:t>
+      </w:r>
+      <w:r>
+        <w:t>: è una specifica istanza di uno specifico SI; è molto specifica nelle sue funzionalità, non è pensata per essere riusata per contesti diverso da quello per cui è nata;</w:t>
       </w:r>
     </w:p>
     <w:p>
@@ -2488,7 +2399,13 @@
         </w:numPr>
       </w:pPr>
       <w:r>
-        <w:t>Livello di piattaforma</w:t>
+        <w:rPr>
+          <w:i/>
+        </w:rPr>
+        <w:t>Architettura standard</w:t>
+      </w:r>
+      <w:r>
+        <w:t>: è un’architettura definita come standard per una classe di SI in un contesto (cioè per una determinata organizzazione), usata come base per definite un’architettura istanza;</w:t>
       </w:r>
     </w:p>
     <w:p>
@@ -2500,495 +2417,18 @@
         </w:numPr>
       </w:pPr>
       <w:r>
-        <w:t>Livello di architettura fisica</w:t>
-      </w:r>
-    </w:p>
-    <w:p>
-      <w:pPr>
-        <w:pStyle w:val="Paragrafoelenco"/>
-      </w:pPr>
-    </w:p>
-    <w:p>
-      <w:pPr>
-        <w:rPr>
-          <w:u w:val="single"/>
-        </w:rPr>
-      </w:pPr>
-      <w:r>
-        <w:rPr>
-          <w:u w:val="single"/>
-        </w:rPr>
-        <w:t>Tecnologie a livello applicativo</w:t>
-      </w:r>
-    </w:p>
-    <w:p>
-      <w:r>
-        <w:t>Il livello applicativo si riferisce a tutte le applicazioni necessarie per supportare le funzionalità sia dei SI sia informazionali. Solitamente le organizzazioni hanno le seguenti applicazioni:</w:t>
-      </w:r>
-    </w:p>
-    <w:p>
-      <w:pPr>
-        <w:pStyle w:val="Paragrafoelenco"/>
-        <w:numPr>
-          <w:ilvl w:val="0"/>
-          <w:numId w:val="3"/>
-        </w:numPr>
-      </w:pPr>
-      <w:r>
-        <w:t>ERP: Enterprise Resource Planning, è la suite software che comprende i moduli a supporto delle attività operative;</w:t>
-      </w:r>
-    </w:p>
-    <w:p>
-      <w:pPr>
-        <w:pStyle w:val="Paragrafoelenco"/>
-        <w:numPr>
-          <w:ilvl w:val="0"/>
-          <w:numId w:val="3"/>
-        </w:numPr>
-      </w:pPr>
-      <w:r>
-        <w:t xml:space="preserve">CRM: </w:t>
-      </w:r>
-      <w:proofErr w:type="spellStart"/>
-      <w:r>
-        <w:t>Costumer</w:t>
-      </w:r>
-      <w:proofErr w:type="spellEnd"/>
-      <w:r>
-        <w:t xml:space="preserve"> </w:t>
-      </w:r>
-      <w:proofErr w:type="spellStart"/>
-      <w:r>
-        <w:t>Relationship</w:t>
-      </w:r>
-      <w:proofErr w:type="spellEnd"/>
-      <w:r>
-        <w:t xml:space="preserve"> Management: sono i moduli a supporto di una strategia per le relazioni con i clienti. Memorizzano e analizzano le interazioni con i clienti;</w:t>
-      </w:r>
-    </w:p>
-    <w:p>
-      <w:pPr>
-        <w:pStyle w:val="Paragrafoelenco"/>
-        <w:numPr>
-          <w:ilvl w:val="0"/>
-          <w:numId w:val="3"/>
-        </w:numPr>
-      </w:pPr>
-      <w:r>
-        <w:t xml:space="preserve">DW: </w:t>
-      </w:r>
-      <w:proofErr w:type="spellStart"/>
-      <w:r>
-        <w:t>DataWarehouse</w:t>
-      </w:r>
-      <w:proofErr w:type="spellEnd"/>
-      <w:r>
-        <w:t>, è l’archivio che contiene i dati dell’organizzazione;</w:t>
-      </w:r>
-    </w:p>
-    <w:p>
-      <w:pPr>
-        <w:pStyle w:val="Paragrafoelenco"/>
-        <w:numPr>
-          <w:ilvl w:val="0"/>
-          <w:numId w:val="3"/>
-        </w:numPr>
-      </w:pPr>
-      <w:r>
-        <w:t>BI: Business Intelligence, è l’insieme dei moduli per la raccolta e l’analisi delle informazioni che servono per valutare la situazione aziendale presente e futura;</w:t>
-      </w:r>
-    </w:p>
-    <w:p>
-      <w:pPr>
-        <w:pStyle w:val="Paragrafoelenco"/>
-        <w:numPr>
-          <w:ilvl w:val="0"/>
-          <w:numId w:val="3"/>
-        </w:numPr>
-      </w:pPr>
-      <w:r>
-        <w:t>EB: e-Business, sono le applicazioni che permettono di fare business attraverso mezzi digitali;</w:t>
-      </w:r>
-    </w:p>
-    <w:p>
-      <w:pPr>
-        <w:pStyle w:val="Paragrafoelenco"/>
-        <w:numPr>
-          <w:ilvl w:val="0"/>
-          <w:numId w:val="3"/>
-        </w:numPr>
-      </w:pPr>
-      <w:r>
-        <w:t xml:space="preserve">APS: Advanced Planning and </w:t>
-      </w:r>
-      <w:proofErr w:type="spellStart"/>
-      <w:r>
-        <w:t>Scheduling</w:t>
-      </w:r>
-      <w:proofErr w:type="spellEnd"/>
-      <w:r>
-        <w:t>, sono le applicazioni usate per gestire in modo ottimale le materie prime (ambito manifatturiero);</w:t>
-      </w:r>
-    </w:p>
-    <w:p>
-      <w:pPr>
-        <w:pStyle w:val="Paragrafoelenco"/>
-        <w:numPr>
-          <w:ilvl w:val="0"/>
-          <w:numId w:val="3"/>
-        </w:numPr>
-      </w:pPr>
-      <w:r>
-        <w:t xml:space="preserve">MES: </w:t>
-      </w:r>
-      <w:proofErr w:type="spellStart"/>
-      <w:r>
-        <w:t>Manifacturing</w:t>
-      </w:r>
-      <w:proofErr w:type="spellEnd"/>
-      <w:r>
-        <w:t xml:space="preserve"> </w:t>
-      </w:r>
-      <w:proofErr w:type="spellStart"/>
-      <w:r>
-        <w:t>Execution</w:t>
-      </w:r>
-      <w:proofErr w:type="spellEnd"/>
-      <w:r>
-        <w:t xml:space="preserve"> Systems, sono i sistemi usati per tracciare il processo produttivo (ambito manifatturiero). </w:t>
-      </w:r>
-    </w:p>
-    <w:p>
-      <w:pPr>
-        <w:ind w:left="360"/>
-      </w:pPr>
-      <w:r>
-        <w:t xml:space="preserve">Al momento di scegliere le tecnologie da utilizzare, bisogna anche fare la scelta </w:t>
-      </w:r>
-      <w:proofErr w:type="spellStart"/>
-      <w:r>
-        <w:t>Make</w:t>
-      </w:r>
-      <w:proofErr w:type="spellEnd"/>
-      <w:r>
-        <w:t>-or-</w:t>
-      </w:r>
-      <w:proofErr w:type="spellStart"/>
-      <w:r>
-        <w:t>Buy</w:t>
-      </w:r>
-      <w:proofErr w:type="spellEnd"/>
-      <w:r>
-        <w:t xml:space="preserve">, che consiste nel decidere se comprare la tecnologia da usare o svilupparla. </w:t>
-      </w:r>
-    </w:p>
-    <w:p>
-      <w:pPr>
-        <w:ind w:left="360"/>
-      </w:pPr>
-    </w:p>
-    <w:p>
-      <w:pPr>
-        <w:rPr>
-          <w:u w:val="single"/>
-        </w:rPr>
-      </w:pPr>
-      <w:r>
-        <w:rPr>
-          <w:u w:val="single"/>
-        </w:rPr>
-        <w:t xml:space="preserve">Tecnologie a livello </w:t>
-      </w:r>
-      <w:r>
-        <w:rPr>
-          <w:u w:val="single"/>
-        </w:rPr>
-        <w:t>di piattaforma</w:t>
-      </w:r>
-    </w:p>
-    <w:p>
-      <w:r>
-        <w:t xml:space="preserve">Sono tecnologie infrastrutturali, in grado di gestire l’accesso ai dati, la comunicazione fra applicazioni, la sicurezza. </w:t>
-      </w:r>
-    </w:p>
-    <w:p>
-      <w:r>
-        <w:t>Le tecnologie a livello di piattaforma si dividono in quattro categorie:</w:t>
-      </w:r>
-    </w:p>
-    <w:p>
-      <w:pPr>
-        <w:pStyle w:val="Paragrafoelenco"/>
-        <w:numPr>
-          <w:ilvl w:val="0"/>
-          <w:numId w:val="3"/>
-        </w:numPr>
-        <w:rPr>
-          <w:i/>
-        </w:rPr>
-      </w:pPr>
-      <w:r>
-        <w:rPr>
-          <w:i/>
-        </w:rPr>
-        <w:t>Tecnologie orientate alle funzionalità</w:t>
-      </w:r>
-      <w:r>
-        <w:rPr>
-          <w:i/>
-        </w:rPr>
-        <w:t xml:space="preserve">: </w:t>
-      </w:r>
-      <w:r>
-        <w:t>Tra le tecnologie orientate alle funzionalità abbiamo:</w:t>
-      </w:r>
-    </w:p>
-    <w:p>
-      <w:pPr>
-        <w:pStyle w:val="Paragrafoelenco"/>
-        <w:numPr>
-          <w:ilvl w:val="1"/>
-          <w:numId w:val="3"/>
-        </w:numPr>
-      </w:pPr>
-      <w:r>
-        <w:t xml:space="preserve">DBMS: </w:t>
-      </w:r>
-      <w:proofErr w:type="spellStart"/>
-      <w:r>
-        <w:t>DataBase</w:t>
-      </w:r>
-      <w:proofErr w:type="spellEnd"/>
-      <w:r>
-        <w:t xml:space="preserve"> Management Systems, sistemi per gestire e controllare l’accesso e la gestione dei dati</w:t>
-      </w:r>
-    </w:p>
-    <w:p>
-      <w:pPr>
-        <w:pStyle w:val="Paragrafoelenco"/>
-        <w:numPr>
-          <w:ilvl w:val="1"/>
-          <w:numId w:val="3"/>
-        </w:numPr>
-      </w:pPr>
-      <w:r>
-        <w:t xml:space="preserve">BPMS: Business </w:t>
-      </w:r>
-      <w:proofErr w:type="spellStart"/>
-      <w:r>
-        <w:t>Process</w:t>
-      </w:r>
-      <w:proofErr w:type="spellEnd"/>
-      <w:r>
-        <w:t xml:space="preserve"> Management Systems, sistemi per modellare, eseguire, controllare I processi di business. </w:t>
-      </w:r>
-    </w:p>
-    <w:p>
-      <w:pPr>
-        <w:pStyle w:val="Paragrafoelenco"/>
-        <w:numPr>
-          <w:ilvl w:val="1"/>
-          <w:numId w:val="3"/>
-        </w:numPr>
-      </w:pPr>
-      <w:r>
-        <w:t xml:space="preserve">UIS: User Interface </w:t>
-      </w:r>
-      <w:proofErr w:type="spellStart"/>
-      <w:r>
-        <w:t>Sysyems</w:t>
-      </w:r>
-      <w:proofErr w:type="spellEnd"/>
-      <w:r>
-        <w:t>, sistemi che supportano l’interazione con gli utenti e gestiscono le diverse interfacce</w:t>
-      </w:r>
-    </w:p>
-    <w:p>
-      <w:pPr>
-        <w:pStyle w:val="Paragrafoelenco"/>
-        <w:numPr>
-          <w:ilvl w:val="1"/>
-          <w:numId w:val="3"/>
-        </w:numPr>
-      </w:pPr>
-      <w:proofErr w:type="spellStart"/>
-      <w:r>
-        <w:t>Rule</w:t>
-      </w:r>
-      <w:proofErr w:type="spellEnd"/>
-      <w:r>
-        <w:t xml:space="preserve"> Engine, sistema che permette di definire, testare, eseguire a </w:t>
-      </w:r>
-      <w:proofErr w:type="spellStart"/>
-      <w:r>
-        <w:t>runtime</w:t>
-      </w:r>
-      <w:proofErr w:type="spellEnd"/>
-      <w:r>
-        <w:t xml:space="preserve"> alcune regole di business indipendentemente dalle applicazioni. </w:t>
-      </w:r>
-    </w:p>
-    <w:p>
-      <w:pPr>
-        <w:pStyle w:val="Paragrafoelenco"/>
-        <w:ind w:left="1440"/>
-      </w:pPr>
-    </w:p>
-    <w:p>
-      <w:pPr>
-        <w:pStyle w:val="Paragrafoelenco"/>
-        <w:numPr>
-          <w:ilvl w:val="0"/>
-          <w:numId w:val="3"/>
-        </w:numPr>
-        <w:rPr>
-          <w:i/>
-        </w:rPr>
-      </w:pPr>
-      <w:r>
-        <w:rPr>
-          <w:i/>
-        </w:rPr>
-        <w:t xml:space="preserve">Tecnologie orientate agli aspetti non funzionali: </w:t>
-      </w:r>
-      <w:r>
-        <w:t>includono tecnologie in grado di garantire caratteristiche non funzionali legate alle applicazioni, ad esempio garantire la sicur</w:t>
-      </w:r>
-      <w:r>
-        <w:t>ezza delle applicazioni, prestazion</w:t>
-      </w:r>
-      <w:r>
-        <w:t>i del sistema, …</w:t>
-      </w:r>
-    </w:p>
-    <w:p>
-      <w:pPr>
-        <w:pStyle w:val="Paragrafoelenco"/>
-        <w:rPr>
-          <w:i/>
-        </w:rPr>
-      </w:pPr>
-    </w:p>
-    <w:p>
-      <w:pPr>
-        <w:pStyle w:val="Paragrafoelenco"/>
-        <w:numPr>
-          <w:ilvl w:val="0"/>
-          <w:numId w:val="3"/>
-        </w:numPr>
-        <w:rPr>
-          <w:i/>
-        </w:rPr>
-      </w:pPr>
-      <w:r>
-        <w:rPr>
-          <w:i/>
-        </w:rPr>
-        <w:t>Tecnologie di base</w:t>
-      </w:r>
-      <w:r>
-        <w:rPr>
-          <w:i/>
-        </w:rPr>
-        <w:t xml:space="preserve">: </w:t>
-      </w:r>
-      <w:r>
-        <w:t>includono le tecnologie per gestire la comunicazione fra applicativi e componenti.</w:t>
-      </w:r>
-      <w:r>
-        <w:rPr>
-          <w:i/>
-        </w:rPr>
-        <w:t xml:space="preserve"> </w:t>
-      </w:r>
-    </w:p>
-    <w:p>
-      <w:pPr>
-        <w:pStyle w:val="Paragrafoelenco"/>
-        <w:numPr>
-          <w:ilvl w:val="0"/>
-          <w:numId w:val="3"/>
-        </w:numPr>
-      </w:pPr>
-      <w:r>
-        <w:rPr>
-          <w:i/>
-        </w:rPr>
-        <w:t>Tecnologie avanzate</w:t>
-      </w:r>
-      <w:r>
-        <w:rPr>
-          <w:i/>
-        </w:rPr>
-        <w:t xml:space="preserve">: </w:t>
-      </w:r>
-      <w:r>
-        <w:t>sono ad esempio i sistemi di messaggistica, di gestione event</w:t>
-      </w:r>
-      <w:r>
-        <w:t>i, di gestione delle transazioni</w:t>
-      </w:r>
-      <w:r>
-        <w:t xml:space="preserve">, che permettono l’integrazione e la comunicazione fra applicazioni. </w:t>
-      </w:r>
-    </w:p>
-    <w:p>
-      <w:pPr>
-        <w:ind w:left="360"/>
-      </w:pPr>
-    </w:p>
-    <w:p>
-      <w:pPr>
-        <w:rPr>
-          <w:u w:val="single"/>
-        </w:rPr>
-      </w:pPr>
-      <w:r>
-        <w:rPr>
-          <w:u w:val="single"/>
-        </w:rPr>
-        <w:t xml:space="preserve">Tecnologie a livello </w:t>
-      </w:r>
-      <w:r>
-        <w:rPr>
-          <w:u w:val="single"/>
-        </w:rPr>
-        <w:t xml:space="preserve">di </w:t>
-      </w:r>
-      <w:r>
-        <w:rPr>
-          <w:u w:val="single"/>
-        </w:rPr>
-        <w:t>architettura fisica</w:t>
-      </w:r>
-    </w:p>
-    <w:p>
-      <w:r>
-        <w:t xml:space="preserve">Le tecnologie a livello di architettura fisica comprendono i paradigmi secondo cui si allocano le applicazioni sulle macchine fisiche. </w:t>
-      </w:r>
-    </w:p>
-    <w:p>
-      <w:r>
-        <w:t xml:space="preserve">Ultimamente la tendenza è quella di </w:t>
-      </w:r>
-      <w:proofErr w:type="spellStart"/>
-      <w:r>
-        <w:t>virtualizzare</w:t>
-      </w:r>
-      <w:proofErr w:type="spellEnd"/>
-      <w:r>
-        <w:t xml:space="preserve"> le risorse, rendendole disponibili come servizi. Per questo, invece di usare server fisici si usano Virtual Machine. Le infrastrutture a servizi usano l’Enterprise Service Bus (ESB), che fornisce un’infrastruttura di comunicazione fra servizi, consentendo di instradare opportunamente i messaggi scambiati fra i vari servizi, anche senza conoscerne la posizione fisica. </w:t>
-      </w:r>
-    </w:p>
-    <w:p>
-      <w:bookmarkStart w:id="0" w:name="_GoBack"/>
-      <w:bookmarkEnd w:id="0"/>
-    </w:p>
-    <w:p>
-      <w:pPr>
-        <w:ind w:left="360"/>
-      </w:pPr>
-    </w:p>
+        <w:rPr>
+          <w:i/>
+        </w:rPr>
+        <w:t>Architettura di riferimento</w:t>
+      </w:r>
+      <w:r>
+        <w:t xml:space="preserve">: è un’architettura definita come standard per una classe di SI per varie organizzazioni, non per una sola. Può essere usata per definire architetture standard, architetture istanza o altre architetture di riferimento. </w:t>
+      </w:r>
+    </w:p>
+    <w:p/>
+    <w:p/>
+    <w:p/>
     <w:sectPr>
       <w:pgSz w:w="11900" w:h="16840"/>
       <w:pgMar w:top="1417" w:right="1134" w:bottom="1134" w:left="1134" w:header="708" w:footer="708" w:gutter="0"/>
@@ -3488,7 +2928,7 @@
         <w:rFonts w:ascii="Calibri" w:eastAsiaTheme="minorHAnsi" w:hAnsi="Calibri" w:cstheme="minorBidi" w:hint="default"/>
       </w:rPr>
     </w:lvl>
-    <w:lvl w:ilvl="1" w:tplc="04100003">
+    <w:lvl w:ilvl="1" w:tplc="04100003" w:tentative="1">
       <w:start w:val="1"/>
       <w:numFmt w:val="bullet"/>
       <w:lvlText w:val="o"/>

</xml_diff>